<commit_message>
organização do resumo do TCC para a setif
</commit_message>
<xml_diff>
--- a/Sistema de Gerenciamento De Serviços Para Escritório Contábil - Resumo.docx
+++ b/Sistema de Gerenciamento De Serviços Para Escritório Contábil - Resumo.docx
@@ -9,6 +9,7 @@
         <w:ind w:firstLine="397"/>
         <w:jc w:val="center"/>
       </w:pPr>
+      <w:proofErr w:type="gramStart"/>
       <w:r>
         <w:rPr>
           <w:rFonts w:ascii="Times" w:hAnsi="Times" w:cs="Times"/>
@@ -16,7 +17,17 @@
           <w:sz w:val="32"/>
           <w:szCs w:val="32"/>
         </w:rPr>
-        <w:t>Sistema de Gerenciamento De Serviços Para Escritório Contábil</w:t>
+        <w:t>SICON -Sistema</w:t>
+      </w:r>
+      <w:proofErr w:type="gramEnd"/>
+      <w:r>
+        <w:rPr>
+          <w:rFonts w:ascii="Times" w:hAnsi="Times" w:cs="Times"/>
+          <w:color w:val="000000"/>
+          <w:sz w:val="32"/>
+          <w:szCs w:val="32"/>
+        </w:rPr>
+        <w:t xml:space="preserve"> de Gerenciamento De Serviços Para Escritório Contábil</w:t>
       </w:r>
     </w:p>
     <w:p>
@@ -191,23 +202,7 @@
           <w:rFonts w:ascii="Times" w:hAnsi="Times" w:cs="Times"/>
           <w:color w:val="000000"/>
         </w:rPr>
-        <w:t xml:space="preserve">, livros, pastas, e quaisquer outros materiais necessários para a prestação dos serviços contábeis, também é responsável pela cobrança e recebimento de 80% dos honorários contábeis. Este setor, por </w:t>
-      </w:r>
-      <w:proofErr w:type="gramStart"/>
-      <w:r>
-        <w:rPr>
-          <w:rFonts w:ascii="Times" w:hAnsi="Times" w:cs="Times"/>
-          <w:color w:val="000000"/>
-        </w:rPr>
-        <w:t>ser</w:t>
-      </w:r>
-      <w:proofErr w:type="gramEnd"/>
-      <w:r>
-        <w:rPr>
-          <w:rFonts w:ascii="Times" w:hAnsi="Times" w:cs="Times"/>
-          <w:color w:val="000000"/>
-        </w:rPr>
-        <w:t xml:space="preserve">, juntamente com o financeiro, os que prestam os serviços mais básicos do escritório, não são totalmente automatizados e tem a maioria do serviço feito de forma manual, através de planilhas eletrônicas, e  do papel e caneta, dessa forma o serviço se torna lento, maçante e pouco confiável, além de dificultar o compartilhamento de informações. O setor financeiro, também carente de automação, é responsável pelo lançamento e baixa dos honorários e do controle de caixa, faz todo seu controle através de fichas de papel e cálculos manuais, dessa forma a confiabilidade dos dados é reduzida, pois as fichas podem apresentar erros de cálculo, texto inelegível, e ainda existe a possibilidade de perda de uma dessas fixas. </w:t>
+        <w:t xml:space="preserve">, livros, pastas, e quaisquer outros materiais necessários para a prestação dos serviços contábeis, também é responsável pela cobrança e recebimento de 80% dos honorários contábeis. O setor financeiro, também carente de automação, é responsável pelo lançamento e baixa dos honorários e do controle de caixa. </w:t>
       </w:r>
     </w:p>
     <w:p>
@@ -222,7 +217,7 @@
           <w:rFonts w:ascii="Times" w:hAnsi="Times" w:cs="Times"/>
           <w:color w:val="000000"/>
         </w:rPr>
-        <w:t xml:space="preserve">Outro problema é o compartilhamento de informações, entre </w:t>
+        <w:t xml:space="preserve">Estes setores, por serem os que prestam os serviços mais básicos do escritório, não são totalmente automatizados e tem a maioria do serviço feito de forma manual, através de planilhas eletrônicas, fichas de papel e cálculos manuais, dessa forma a confiabilidade dos dados </w:t>
       </w:r>
       <w:proofErr w:type="gramStart"/>
       <w:r>
@@ -230,7 +225,7 @@
           <w:rFonts w:ascii="Times" w:hAnsi="Times" w:cs="Times"/>
           <w:color w:val="000000"/>
         </w:rPr>
-        <w:t>os setores financeiro</w:t>
+        <w:t>é</w:t>
       </w:r>
       <w:proofErr w:type="gramEnd"/>
       <w:r>
@@ -238,23 +233,38 @@
           <w:rFonts w:ascii="Times" w:hAnsi="Times" w:cs="Times"/>
           <w:color w:val="000000"/>
         </w:rPr>
-        <w:t xml:space="preserve"> e de entregas, é necessário que se saiba quais são os clientes que já pagaram os honorários e quais deles estão em débito. Para que o setor de entregas comesse com as cobranças do mês, o setor financeiro deve entregar os recibos de cobrança, mas antes deve lançar os honorários na ficha de cada cliente, somando cada despesa de mesma competência dos honorários e este é um processo que devido às circunstâncias atuais, acaba sendo muito demorado e pouco </w:t>
-      </w:r>
-      <w:proofErr w:type="spellStart"/>
-      <w:r>
-        <w:rPr>
-          <w:rFonts w:ascii="Times" w:hAnsi="Times" w:cs="Times"/>
-          <w:color w:val="000000"/>
-        </w:rPr>
-        <w:t>confiavel</w:t>
-      </w:r>
-      <w:proofErr w:type="spellEnd"/>
-      <w:r>
-        <w:rPr>
-          <w:rFonts w:ascii="Times" w:hAnsi="Times" w:cs="Times"/>
-          <w:color w:val="000000"/>
-        </w:rPr>
-        <w:t>, já que as despesas são anotadas pelos funcionários, em blocos de notas que são fáceis de perder. Já entre o setor de entrega e os outros setores do escritório é necessário saber, quais documentos já foram entregues, quais já retornaram para o escritório e quais ainda faltam retornar e o motivo de não terem retornado.</w:t>
+        <w:t xml:space="preserve"> reduzida, pois as fichas podem apresentar erros de cálculo, texto inelegível, e ainda existe a possibilidade de perda de uma dessas fixas, dessa forma o serviço se torna lento, maçante e pouco confiável. Outro problema é o compartilhamento de informações entre os setores, como os processos são controlados através de documentos separados, os funcionários tem que conversar entre si para se atualizar sobre as informações, quando um funcionário falta, as informações ficam inacessíveis, ou no mínimo difíceis de entender.</w:t>
+      </w:r>
+    </w:p>
+    <w:p>
+      <w:pPr>
+        <w:pStyle w:val="NormalWeb"/>
+        <w:spacing w:before="120" w:beforeAutospacing="0" w:after="0" w:afterAutospacing="0"/>
+        <w:ind w:firstLine="708"/>
+        <w:jc w:val="both"/>
+      </w:pPr>
+      <w:r>
+        <w:rPr>
+          <w:rFonts w:ascii="Times" w:hAnsi="Times" w:cs="Times"/>
+          <w:color w:val="000000"/>
+        </w:rPr>
+        <w:t>Para solucionar estes problemas, está sendo desenvolvido um sistema, que será composto por um software web, e terá a responsabilidade de gerenciar a entrega e</w:t>
+      </w:r>
+      <w:proofErr w:type="gramStart"/>
+      <w:r>
+        <w:rPr>
+          <w:rFonts w:ascii="Times" w:hAnsi="Times" w:cs="Times"/>
+          <w:color w:val="000000"/>
+        </w:rPr>
+        <w:t xml:space="preserve">  </w:t>
+      </w:r>
+      <w:proofErr w:type="gramEnd"/>
+      <w:r>
+        <w:rPr>
+          <w:rFonts w:ascii="Times" w:hAnsi="Times" w:cs="Times"/>
+          <w:color w:val="000000"/>
+        </w:rPr>
+        <w:t>devolução dos documentos, permitir o lançamento de despesas com os clientes e adicionar essas despesas ao honorário de mesma competência, manter o lançamento automático, e baixa dos honorários contábeis, controlando descontos, créditos e débitos, além de gerar cartas de cobrança, protocolos de entrega, relatórios de documentos entregues, documentos devolvidos, documentos não devolvidos, honorários pagos, em aberto, atrasados, e recebimentos totais mensal e anual.</w:t>
       </w:r>
     </w:p>
     <w:p>
@@ -308,14 +318,14 @@
           <w:rFonts w:ascii="Times" w:hAnsi="Times" w:cs="Times"/>
           <w:color w:val="000000"/>
         </w:rPr>
-        <w:t xml:space="preserve"> possam visualizar e tomar ações a partir dos dados coletados. Com o auxílio de um sistema de informação, esses dados se tornam mais claros e confiáveis, além de aumentar a velocidade com que essas informações são compartilhadas e gerenciadas. ​Atualmente no escritório a maioria dos controles é feito via papel e caneta, e cada funcionário tem seu próprio controle sobre cada setor do escritório. Ao fazer esse controle num sistema, além de aumentar a velocidade com que essas informações são gravadas, também facilitará o entendimento delas pelo gerente, e diminuirá o risco de perda de informações.</w:t>
+        <w:t xml:space="preserve"> possam visualizar e tomar ações a partir dos dados coletados. Com o auxílio do sistema de informação, esses dados se tornam mais claros e confiáveis, além de aumentar a velocidade com que essas informações são compartilhadas e gerenciadas. ​Atualmente no escritório a maioria dos controles é feito de forma manual, e cada funcionário tem seu próprio controle sobre cada setor do escritório. Ao fazer esse controle no sistema, além de aumentar a velocidade com que essas informações são gravadas, também facilitará o entendimento delas pelos usuários, e diminuirá o risco de perda de informações.</w:t>
       </w:r>
     </w:p>
     <w:p>
       <w:pPr>
         <w:pStyle w:val="NormalWeb"/>
         <w:spacing w:before="120" w:beforeAutospacing="0" w:after="0" w:afterAutospacing="0"/>
-        <w:ind w:firstLine="708"/>
+        <w:ind w:firstLine="720"/>
         <w:jc w:val="both"/>
       </w:pPr>
       <w:r>
@@ -323,7 +333,7 @@
           <w:rFonts w:ascii="Times" w:hAnsi="Times" w:cs="Times"/>
           <w:color w:val="000000"/>
         </w:rPr>
-        <w:t>Para solucionar este problema, está sendo desenvolvido um sistema, que será composto por um software web, e terá a responsabilidade de gerenciar a entrega e</w:t>
+        <w:t xml:space="preserve">Com a utilização desse sistema é esperado uma redução de 60 a 80 por cento no tempo necessário para a conclusão dos serviços, </w:t>
       </w:r>
       <w:proofErr w:type="gramStart"/>
       <w:r>
@@ -331,7 +341,7 @@
           <w:rFonts w:ascii="Times" w:hAnsi="Times" w:cs="Times"/>
           <w:color w:val="000000"/>
         </w:rPr>
-        <w:t xml:space="preserve">  </w:t>
+        <w:t>agilizando</w:t>
       </w:r>
       <w:proofErr w:type="gramEnd"/>
       <w:r>
@@ -339,7 +349,7 @@
           <w:rFonts w:ascii="Times" w:hAnsi="Times" w:cs="Times"/>
           <w:color w:val="000000"/>
         </w:rPr>
-        <w:t xml:space="preserve">devolução dos documentos, permitir o lançamento de despesas com os clientes e </w:t>
+        <w:t xml:space="preserve"> o serviço manual, de forma que reduza o tempo necessário para cumprir as obrigações e que o sistema permita uma </w:t>
       </w:r>
       <w:r>
         <w:rPr>
@@ -347,38 +357,7 @@
           <w:color w:val="000000"/>
         </w:rPr>
         <w:lastRenderedPageBreak/>
-        <w:t>adicionar essas despesas ao honorário de mesma competência, manter o lançamento automático, e baixa dos honorários contábeis, controlando descontos, créditos e débitos, além de gerar cartas de cobrança, protocolos de entrega, relatórios de documentos entregues, documentos devolvidos, documentos não devolvidos, honorários pagos, em aberto, atrasados, e recebimentos totais mensal e anual.</w:t>
-      </w:r>
-    </w:p>
-    <w:p>
-      <w:pPr>
-        <w:pStyle w:val="NormalWeb"/>
-        <w:spacing w:before="120" w:beforeAutospacing="0" w:after="0" w:afterAutospacing="0"/>
-        <w:ind w:left="-284" w:hanging="284"/>
-        <w:jc w:val="both"/>
-      </w:pPr>
-      <w:r>
-        <w:rPr>
-          <w:rFonts w:ascii="Times" w:hAnsi="Times" w:cs="Times"/>
-          <w:color w:val="000000"/>
-        </w:rPr>
-        <w:t xml:space="preserve">          Com a utilização desse sistema é esperado uma redução de 60 a 80 por cento no tempo necessário para a conclusão dos serviços, </w:t>
-      </w:r>
-      <w:proofErr w:type="gramStart"/>
-      <w:r>
-        <w:rPr>
-          <w:rFonts w:ascii="Times" w:hAnsi="Times" w:cs="Times"/>
-          <w:color w:val="000000"/>
-        </w:rPr>
-        <w:t>agilizando</w:t>
-      </w:r>
-      <w:proofErr w:type="gramEnd"/>
-      <w:r>
-        <w:rPr>
-          <w:rFonts w:ascii="Times" w:hAnsi="Times" w:cs="Times"/>
-          <w:color w:val="000000"/>
-        </w:rPr>
-        <w:t xml:space="preserve"> o serviço manual, de forma que reduza o tempo necessário para cumprir as obrigações e que o sistema permita uma maior visibilidade das informações facilitando e melhorando o trabalho de todos os setores envolvidos.</w:t>
+        <w:t>maior visibilidade das informações facilitando e melhorando o trabalho de todos os setores envolvidos.</w:t>
       </w:r>
     </w:p>
     <w:p/>

</xml_diff>